<commit_message>
All replicas and Items descriptions
</commit_message>
<xml_diff>
--- a/айтемы.docx
+++ b/айтемы.docx
@@ -54,6 +54,9 @@
             <w:r>
               <w:t>Зачем он нужен</w:t>
             </w:r>
+            <w:r>
+              <w:t xml:space="preserve"> и когда можно найти</w:t>
+            </w:r>
           </w:p>
         </w:tc>
         <w:tc>
@@ -87,7 +90,7 @@
           </w:tcPr>
           <w:p>
             <w:r>
-              <w:t>1</w:t>
+              <w:t>0</w:t>
             </w:r>
           </w:p>
         </w:tc>
@@ -131,13 +134,17 @@
             <w:r>
               <w:t xml:space="preserve">Позволяет изгонять </w:t>
             </w:r>
-            <w:proofErr w:type="spellStart"/>
             <w:r>
               <w:t>низкоранговых</w:t>
             </w:r>
-            <w:proofErr w:type="spellEnd"/>
             <w:r>
               <w:t xml:space="preserve"> монстров</w:t>
+            </w:r>
+          </w:p>
+          <w:p/>
+          <w:p>
+            <w:r>
+              <w:t>2 день</w:t>
             </w:r>
           </w:p>
         </w:tc>
@@ -209,7 +216,7 @@
           </w:tcPr>
           <w:p>
             <w:r>
-              <w:t>2</w:t>
+              <w:t>1</w:t>
             </w:r>
           </w:p>
         </w:tc>
@@ -235,6 +242,9 @@
               <w:t xml:space="preserve"> и прочих потусторонних тварях</w:t>
             </w:r>
             <w:r>
+              <w:t>, здесь даже семь смертных грехов есть</w:t>
+            </w:r>
+            <w:r>
               <w:t>. Это будто целая энциклопедия по тёмной стороне силы.</w:t>
             </w:r>
           </w:p>
@@ -246,6 +256,12 @@
           <w:p>
             <w:r>
               <w:t>Вместе с амулетом позволяет изгонять высокоранговых монстров</w:t>
+            </w:r>
+          </w:p>
+          <w:p/>
+          <w:p>
+            <w:r>
+              <w:t>3 день</w:t>
             </w:r>
           </w:p>
         </w:tc>
@@ -317,7 +333,7 @@
           </w:tcPr>
           <w:p>
             <w:r>
-              <w:t>3</w:t>
+              <w:t>2</w:t>
             </w:r>
           </w:p>
         </w:tc>
@@ -375,6 +391,12 @@
           <w:p>
             <w:r>
               <w:t>Ключ на чердак</w:t>
+            </w:r>
+          </w:p>
+          <w:p/>
+          <w:p>
+            <w:r>
+              <w:t>4 день</w:t>
             </w:r>
           </w:p>
         </w:tc>
@@ -459,7 +481,7 @@
           </w:tcPr>
           <w:p>
             <w:r>
-              <w:t>4</w:t>
+              <w:t>3</w:t>
             </w:r>
           </w:p>
         </w:tc>
@@ -496,6 +518,12 @@
             </w:r>
             <w:r>
               <w:t>от друга для сюжета</w:t>
+            </w:r>
+          </w:p>
+          <w:p/>
+          <w:p>
+            <w:r>
+              <w:t>1 день</w:t>
             </w:r>
           </w:p>
         </w:tc>
@@ -567,7 +595,7 @@
           </w:tcPr>
           <w:p>
             <w:r>
-              <w:t>5</w:t>
+              <w:t>4</w:t>
             </w:r>
           </w:p>
         </w:tc>
@@ -577,10 +605,7 @@
           </w:tcPr>
           <w:p>
             <w:r>
-              <w:t>Записка от друга №</w:t>
-            </w:r>
-            <w:r>
-              <w:t>2</w:t>
+              <w:t>Записка от друга №2</w:t>
             </w:r>
           </w:p>
         </w:tc>
@@ -598,7 +623,11 @@
           <w:tcPr>
             <w:tcW w:w="821" w:type="pct"/>
           </w:tcPr>
-          <w:p/>
+          <w:p>
+            <w:r>
+              <w:t>1 день</w:t>
+            </w:r>
+          </w:p>
         </w:tc>
         <w:tc>
           <w:tcPr>
@@ -614,7 +643,7 @@
           </w:tcPr>
           <w:p>
             <w:r>
-              <w:t>6</w:t>
+              <w:t>5</w:t>
             </w:r>
           </w:p>
         </w:tc>
@@ -624,10 +653,7 @@
           </w:tcPr>
           <w:p>
             <w:r>
-              <w:t>Записка от друга №</w:t>
-            </w:r>
-            <w:r>
-              <w:t>3</w:t>
+              <w:t>Записка от друга №3</w:t>
             </w:r>
           </w:p>
         </w:tc>
@@ -637,7 +663,11 @@
           </w:tcPr>
           <w:p>
             <w:r>
-              <w:t>Я знаю, что ты это читаешь. Прости, что оставил тебя одного, я не этого хотел. Я увлёкся магией и забыл об осторожности. Кажется, я впустил в этот мир нечто… очень сильное…</w:t>
+              <w:t xml:space="preserve">Я знаю, что ты это читаешь. Прости, что оставил тебя одного, я не этого хотел. Я увлёкся магией и забыл об осторожности. Кажется, я </w:t>
+            </w:r>
+            <w:r>
+              <w:lastRenderedPageBreak/>
+              <w:t>впустил в этот мир нечто… очень сильное…</w:t>
             </w:r>
           </w:p>
         </w:tc>
@@ -645,7 +675,12 @@
           <w:tcPr>
             <w:tcW w:w="821" w:type="pct"/>
           </w:tcPr>
-          <w:p/>
+          <w:p>
+            <w:r>
+              <w:lastRenderedPageBreak/>
+              <w:t>1 день</w:t>
+            </w:r>
+          </w:p>
         </w:tc>
         <w:tc>
           <w:tcPr>
@@ -661,8 +696,7 @@
           </w:tcPr>
           <w:p>
             <w:r>
-              <w:lastRenderedPageBreak/>
-              <w:t>7</w:t>
+              <w:t>6</w:t>
             </w:r>
           </w:p>
         </w:tc>
@@ -672,10 +706,7 @@
           </w:tcPr>
           <w:p>
             <w:r>
-              <w:t>Записка от друга №</w:t>
-            </w:r>
-            <w:r>
-              <w:t>4</w:t>
+              <w:t>Записка от друга №4</w:t>
             </w:r>
           </w:p>
         </w:tc>
@@ -693,7 +724,11 @@
           <w:tcPr>
             <w:tcW w:w="821" w:type="pct"/>
           </w:tcPr>
-          <w:p/>
+          <w:p>
+            <w:r>
+              <w:t>2 день</w:t>
+            </w:r>
+          </w:p>
         </w:tc>
         <w:tc>
           <w:tcPr>
@@ -709,7 +744,7 @@
           </w:tcPr>
           <w:p>
             <w:r>
-              <w:t>8</w:t>
+              <w:t>7</w:t>
             </w:r>
           </w:p>
         </w:tc>
@@ -719,10 +754,7 @@
           </w:tcPr>
           <w:p>
             <w:r>
-              <w:t>Записка от друга №</w:t>
-            </w:r>
-            <w:r>
-              <w:t>5</w:t>
+              <w:t>Записка от друга №5</w:t>
             </w:r>
           </w:p>
         </w:tc>
@@ -730,13 +762,27 @@
           <w:tcPr>
             <w:tcW w:w="1560" w:type="pct"/>
           </w:tcPr>
-          <w:p/>
+          <w:p>
+            <w:r>
+              <w:t>У меня есть библиотека. Да, я этого не рассказывал. Тебе нужно найти потайную дверь в моей спальне</w:t>
+            </w:r>
+            <w:r>
+              <w:t xml:space="preserve">, а ещё ключ, он где-то в доме. </w:t>
+            </w:r>
+            <w:r>
+              <w:t>Ты умный, справишься.</w:t>
+            </w:r>
+          </w:p>
         </w:tc>
         <w:tc>
           <w:tcPr>
             <w:tcW w:w="821" w:type="pct"/>
           </w:tcPr>
-          <w:p/>
+          <w:p>
+            <w:r>
+              <w:t>3 день</w:t>
+            </w:r>
+          </w:p>
         </w:tc>
         <w:tc>
           <w:tcPr>
@@ -752,7 +798,7 @@
           </w:tcPr>
           <w:p>
             <w:r>
-              <w:t>9</w:t>
+              <w:t>8</w:t>
             </w:r>
           </w:p>
         </w:tc>
@@ -762,10 +808,7 @@
           </w:tcPr>
           <w:p>
             <w:r>
-              <w:t>Записка от друга №</w:t>
-            </w:r>
-            <w:r>
-              <w:t>6</w:t>
+              <w:t>Записка от друга №6</w:t>
             </w:r>
           </w:p>
         </w:tc>
@@ -773,13 +816,36 @@
           <w:tcPr>
             <w:tcW w:w="1560" w:type="pct"/>
           </w:tcPr>
+          <w:p>
+            <w:r>
+              <w:t>Ты ещё живой? Очень надеюсь, что ты не повторишь мою участь. Я вспомнил, что не сказал про библиотеку. Найди там книгу, ты сразу поймёшь какую. Она тебе поможет.</w:t>
+            </w:r>
+          </w:p>
+        </w:tc>
+        <w:tc>
+          <w:tcPr>
+            <w:tcW w:w="821" w:type="pct"/>
+          </w:tcPr>
+          <w:p>
+            <w:r>
+              <w:t>Речь о к</w:t>
+            </w:r>
+            <w:r>
+              <w:t>ниг</w:t>
+            </w:r>
+            <w:r>
+              <w:t>е</w:t>
+            </w:r>
+            <w:r>
+              <w:t xml:space="preserve"> для предфинальной ночи где нас тепает в ночь как только мы находим книгу</w:t>
+            </w:r>
+          </w:p>
           <w:p/>
-        </w:tc>
-        <w:tc>
-          <w:tcPr>
-            <w:tcW w:w="821" w:type="pct"/>
-          </w:tcPr>
-          <w:p/>
+          <w:p>
+            <w:r>
+              <w:t>4 день</w:t>
+            </w:r>
+          </w:p>
         </w:tc>
         <w:tc>
           <w:tcPr>
@@ -795,7 +861,7 @@
           </w:tcPr>
           <w:p>
             <w:r>
-              <w:t>10</w:t>
+              <w:t>9</w:t>
             </w:r>
           </w:p>
         </w:tc>
@@ -805,10 +871,7 @@
           </w:tcPr>
           <w:p>
             <w:r>
-              <w:t>Записка от друга №</w:t>
-            </w:r>
-            <w:r>
-              <w:t>7</w:t>
+              <w:t>Записка от друга №7</w:t>
             </w:r>
           </w:p>
         </w:tc>
@@ -816,13 +879,42 @@
           <w:tcPr>
             <w:tcW w:w="1560" w:type="pct"/>
           </w:tcPr>
-          <w:p/>
+          <w:p>
+            <w:r>
+              <w:t>Я расскажу тебе, чем я тут занимался. М</w:t>
+            </w:r>
+            <w:r>
+              <w:t>е</w:t>
+            </w:r>
+            <w:r>
+              <w:t>н</w:t>
+            </w:r>
+            <w:r>
+              <w:t>я</w:t>
+            </w:r>
+            <w:r>
+              <w:t xml:space="preserve"> привлекла магия, оккультизм, я понял</w:t>
+            </w:r>
+            <w:r>
+              <w:t>,</w:t>
+            </w:r>
+            <w:r>
+              <w:t xml:space="preserve"> что могу больше, чем обычные люди. Начал заключать сделки, совершать обряды. Но забыл, что у всего есть цена</w:t>
+            </w:r>
+            <w:r>
+              <w:t>…</w:t>
+            </w:r>
+          </w:p>
         </w:tc>
         <w:tc>
           <w:tcPr>
             <w:tcW w:w="821" w:type="pct"/>
           </w:tcPr>
-          <w:p/>
+          <w:p>
+            <w:r>
+              <w:t>2 день</w:t>
+            </w:r>
+          </w:p>
         </w:tc>
         <w:tc>
           <w:tcPr>
@@ -838,7 +930,10 @@
           </w:tcPr>
           <w:p>
             <w:r>
-              <w:t>11</w:t>
+              <w:t>1</w:t>
+            </w:r>
+            <w:r>
+              <w:t>0</w:t>
             </w:r>
           </w:p>
         </w:tc>
@@ -848,10 +943,7 @@
           </w:tcPr>
           <w:p>
             <w:r>
-              <w:t>Записка от друга №</w:t>
-            </w:r>
-            <w:r>
-              <w:t>8</w:t>
+              <w:t>Записка от друга №8</w:t>
             </w:r>
           </w:p>
         </w:tc>
@@ -859,13 +951,24 @@
           <w:tcPr>
             <w:tcW w:w="1560" w:type="pct"/>
           </w:tcPr>
-          <w:p/>
+          <w:p>
+            <w:r>
+              <w:t xml:space="preserve">Слышал про закон </w:t>
+            </w:r>
+            <w:r>
+              <w:t>алхимии? Обмен должен быть равноценным. Об этом ещё братья Элрики говорили. Так вот, это работает не только в алхимии…</w:t>
+            </w:r>
+          </w:p>
         </w:tc>
         <w:tc>
           <w:tcPr>
             <w:tcW w:w="821" w:type="pct"/>
           </w:tcPr>
-          <w:p/>
+          <w:p>
+            <w:r>
+              <w:t>3 день</w:t>
+            </w:r>
+          </w:p>
         </w:tc>
         <w:tc>
           <w:tcPr>
@@ -881,7 +984,10 @@
           </w:tcPr>
           <w:p>
             <w:r>
-              <w:t>12</w:t>
+              <w:t>1</w:t>
+            </w:r>
+            <w:r>
+              <w:t>1</w:t>
             </w:r>
           </w:p>
         </w:tc>
@@ -891,10 +997,7 @@
           </w:tcPr>
           <w:p>
             <w:r>
-              <w:t>Записка от друга №</w:t>
-            </w:r>
-            <w:r>
-              <w:t>9</w:t>
+              <w:t>Записка от друга №9</w:t>
             </w:r>
           </w:p>
         </w:tc>
@@ -902,13 +1005,21 @@
           <w:tcPr>
             <w:tcW w:w="1560" w:type="pct"/>
           </w:tcPr>
-          <w:p/>
+          <w:p>
+            <w:r>
+              <w:t>Цена за мои желания – моя же жизнь. Иронично, правда? О чём я раньше думал... Слушай, если ещё не поздно, можешь исполнить моё последнее желание? Останься в живых…</w:t>
+            </w:r>
+          </w:p>
         </w:tc>
         <w:tc>
           <w:tcPr>
             <w:tcW w:w="821" w:type="pct"/>
           </w:tcPr>
-          <w:p/>
+          <w:p>
+            <w:r>
+              <w:t>5 день</w:t>
+            </w:r>
+          </w:p>
         </w:tc>
         <w:tc>
           <w:tcPr>
@@ -924,7 +1035,10 @@
           </w:tcPr>
           <w:p>
             <w:r>
-              <w:t>13</w:t>
+              <w:t>1</w:t>
+            </w:r>
+            <w:r>
+              <w:t>2</w:t>
             </w:r>
           </w:p>
         </w:tc>
@@ -934,10 +1048,7 @@
           </w:tcPr>
           <w:p>
             <w:r>
-              <w:t>Записка от друга №</w:t>
-            </w:r>
-            <w:r>
-              <w:t>10</w:t>
+              <w:t>Записка от друга №10</w:t>
             </w:r>
           </w:p>
         </w:tc>
@@ -945,13 +1056,27 @@
           <w:tcPr>
             <w:tcW w:w="1560" w:type="pct"/>
           </w:tcPr>
-          <w:p/>
+          <w:p>
+            <w:r>
+              <w:t xml:space="preserve">Не сдавайся, понял? Если не веришь в себя, то верь в мою веру в тебя! Ты сможешь выбраться живым! Я </w:t>
+            </w:r>
+            <w:r>
+              <w:t>з</w:t>
+            </w:r>
+            <w:r>
+              <w:t>наю это!</w:t>
+            </w:r>
+          </w:p>
         </w:tc>
         <w:tc>
           <w:tcPr>
             <w:tcW w:w="821" w:type="pct"/>
           </w:tcPr>
-          <w:p/>
+          <w:p>
+            <w:r>
+              <w:t>5 день</w:t>
+            </w:r>
+          </w:p>
         </w:tc>
         <w:tc>
           <w:tcPr>
@@ -962,6 +1087,29 @@
       </w:tr>
     </w:tbl>
     <w:p/>
+    <w:p>
+      <w:r>
+        <w:rPr>
+          <w:lang w:val="en-US"/>
+        </w:rPr>
+        <w:t>P</w:t>
+      </w:r>
+      <w:r>
+        <w:t>.</w:t>
+      </w:r>
+      <w:r>
+        <w:rPr>
+          <w:lang w:val="en-US"/>
+        </w:rPr>
+        <w:t>S</w:t>
+      </w:r>
+      <w:r>
+        <w:t>.</w:t>
+      </w:r>
+      <w:r>
+        <w:t xml:space="preserve"> Лера, это лишь примерный внешний вид, верти его как хочешь, но чтобы описание попало.</w:t>
+      </w:r>
+    </w:p>
     <w:sectPr>
       <w:pgSz w:w="11906" w:h="16838"/>
       <w:pgMar w:top="567" w:right="566" w:bottom="426" w:left="567" w:header="708" w:footer="708" w:gutter="0"/>

</xml_diff>